<commit_message>
add teammeeting & statusbericht
</commit_message>
<xml_diff>
--- a/SE2-Basis/1 - Projektleitung/0 - Organisation/Teilnehmerliste.docx
+++ b/SE2-Basis/1 - Projektleitung/0 - Organisation/Teilnehmerliste.docx
@@ -1,7 +1,78 @@
 
 <file path=word/document.xml><?xml version="1.0" encoding="utf-8"?>
-<w:document xmlns:wpc="http://schemas.microsoft.com/office/word/2010/wordprocessingCanvas" xmlns:mc="http://schemas.openxmlformats.org/markup-compatibility/2006" xmlns:o="urn:schemas-microsoft-com:office:office" xmlns:r="http://schemas.openxmlformats.org/officeDocument/2006/relationships" xmlns:m="http://schemas.openxmlformats.org/officeDocument/2006/math" xmlns:v="urn:schemas-microsoft-com:vml" xmlns:wp14="http://schemas.microsoft.com/office/word/2010/wordprocessingDrawing" xmlns:wp="http://schemas.openxmlformats.org/drawingml/2006/wordprocessingDrawing" xmlns:w10="urn:schemas-microsoft-com:office:word" xmlns:w="http://schemas.openxmlformats.org/wordprocessingml/2006/main" xmlns:w14="http://schemas.microsoft.com/office/word/2010/wordml" xmlns:w15="http://schemas.microsoft.com/office/word/2012/wordml" xmlns:wpg="http://schemas.microsoft.com/office/word/2010/wordprocessingGroup" xmlns:wpi="http://schemas.microsoft.com/office/word/2010/wordprocessingInk" xmlns:wne="http://schemas.microsoft.com/office/word/2006/wordml" xmlns:wps="http://schemas.microsoft.com/office/word/2010/wordprocessingShape" mc:Ignorable="w14 w15 wp14">
+<w:document xmlns:wpc="http://schemas.microsoft.com/office/word/2010/wordprocessingCanvas" xmlns:mc="http://schemas.openxmlformats.org/markup-compatibility/2006" xmlns:o="urn:schemas-microsoft-com:office:office" xmlns:r="http://schemas.openxmlformats.org/officeDocument/2006/relationships" xmlns:m="http://schemas.openxmlformats.org/officeDocument/2006/math" xmlns:v="urn:schemas-microsoft-com:vml" xmlns:wp14="http://schemas.microsoft.com/office/word/2010/wordprocessingDrawing" xmlns:wp="http://schemas.openxmlformats.org/drawingml/2006/wordprocessingDrawing" xmlns:w10="urn:schemas-microsoft-com:office:word" xmlns:w="http://schemas.openxmlformats.org/wordprocessingml/2006/main" xmlns:w14="http://schemas.microsoft.com/office/word/2010/wordml" xmlns:w15="http://schemas.microsoft.com/office/word/2012/wordml" xmlns:wpg="http://schemas.microsoft.com/office/word/2010/wordprocessingGroup" xmlns:wpi="http://schemas.microsoft.com/office/word/2010/wordprocessingInk" xmlns:wne="http://schemas.microsoft.com/office/word/2006/wordml" xmlns:wps="http://schemas.microsoft.com/office/word/2010/wordprocessingShape" xmlns:a="http://schemas.openxmlformats.org/drawingml/2006/main" xmlns:pic="http://schemas.openxmlformats.org/drawingml/2006/picture" xmlns:a14="http://schemas.microsoft.com/office/drawing/2010/main" mc:Ignorable="w14 w15 wp14">
   <w:body>
+    <w:p>
+      <w:pPr>
+        <w:pStyle w:val="berschrift1"/>
+      </w:pPr>
+      <w:r>
+        <w:drawing>
+          <wp:inline wp14:editId="3561ECAD" wp14:anchorId="3AC4C59D">
+            <wp:extent cx="838200" cy="876300"/>
+            <wp:effectExtent l="0" t="0" r="0" b="0"/>
+            <wp:docPr id="985974173" name="picture" title=""/>
+            <wp:cNvGraphicFramePr>
+              <a:graphicFrameLocks noChangeAspect="1"/>
+            </wp:cNvGraphicFramePr>
+            <a:graphic>
+              <a:graphicData uri="http://schemas.openxmlformats.org/drawingml/2006/picture">
+                <pic:pic>
+                  <pic:nvPicPr>
+                    <pic:cNvPr id="0" name="picture"/>
+                    <pic:cNvPicPr/>
+                  </pic:nvPicPr>
+                  <pic:blipFill>
+                    <a:blip r:embed="R5bfb3d7207fb4145">
+                      <a:extLst>
+                        <a:ext xmlns:a="http://schemas.openxmlformats.org/drawingml/2006/main" uri="{28A0092B-C50C-407E-A947-70E740481C1C}">
+                          <a14:useLocalDpi val="0"/>
+                        </a:ext>
+                      </a:extLst>
+                    </a:blip>
+                    <a:stretch>
+                      <a:fillRect/>
+                    </a:stretch>
+                  </pic:blipFill>
+                  <pic:spPr>
+                    <a:xfrm>
+                      <a:off x="0" y="0"/>
+                      <a:ext cx="838200" cy="876300"/>
+                    </a:xfrm>
+                    <a:prstGeom prst="rect">
+                      <a:avLst/>
+                    </a:prstGeom>
+                  </pic:spPr>
+                </pic:pic>
+              </a:graphicData>
+            </a:graphic>
+          </wp:inline>
+        </w:drawing>
+      </w:r>
+      <w:r>
+        <w:rPr>
+          <w:rFonts w:ascii="Trebuchet MS" w:hAnsi="Trebuchet MS" w:eastAsia="Trebuchet MS" w:cs="Trebuchet MS"/>
+          <w:b w:val="1"/>
+          <w:bCs w:val="1"/>
+          <w:lang w:val="de-DE"/>
+        </w:rPr>
+        <w:t>Fahrrad</w:t>
+      </w:r>
+      <w:r>
+        <w:rPr>
+          <w:rFonts w:ascii="Trebuchet MS" w:hAnsi="Trebuchet MS" w:eastAsia="Trebuchet MS" w:cs="Trebuchet MS"/>
+          <w:b w:val="1"/>
+          <w:bCs w:val="1"/>
+          <w:lang w:val="de-DE"/>
+        </w:rPr>
+        <w:t>Konfigurator</w:t>
+      </w:r>
+    </w:p>
+    <w:p w14:noSpellErr="1">
+      <w:pPr>
+        <w:pStyle w:val="berschrift1"/>
+      </w:pPr>
+    </w:p>
     <w:p>
       <w:pPr>
         <w:pStyle w:val="berschrift1"/>
@@ -15,12 +86,12 @@
       <w:tblPr>
         <w:tblW w:w="0" w:type="auto"/>
         <w:tblBorders>
-          <w:top w:val="single" w:sz="18" w:space="0" w:color="00000A"/>
-          <w:left w:val="single" w:sz="18" w:space="0" w:color="00000A"/>
-          <w:bottom w:val="single" w:sz="18" w:space="0" w:color="00000A"/>
-          <w:right w:val="single" w:sz="18" w:space="0" w:color="00000A"/>
-          <w:insideH w:val="single" w:sz="18" w:space="0" w:color="00000A"/>
-          <w:insideV w:val="single" w:sz="18" w:space="0" w:color="00000A"/>
+          <w:top w:val="single" w:color="00000A" w:sz="18" w:space="0"/>
+          <w:left w:val="single" w:color="00000A" w:sz="18" w:space="0"/>
+          <w:bottom w:val="single" w:color="00000A" w:sz="18" w:space="0"/>
+          <w:right w:val="single" w:color="00000A" w:sz="18" w:space="0"/>
+          <w:insideH w:val="single" w:color="00000A" w:sz="18" w:space="0"/>
+          <w:insideV w:val="single" w:color="00000A" w:sz="18" w:space="0"/>
         </w:tblBorders>
         <w:tblCellMar>
           <w:left w:w="61" w:type="dxa"/>
@@ -43,10 +114,10 @@
           <w:tcPr>
             <w:tcW w:w="2904" w:type="dxa"/>
             <w:tcBorders>
-              <w:top w:val="single" w:sz="18" w:space="0" w:color="00000A"/>
-              <w:left w:val="single" w:sz="18" w:space="0" w:color="00000A"/>
-              <w:bottom w:val="single" w:sz="18" w:space="0" w:color="00000A"/>
-              <w:right w:val="single" w:sz="18" w:space="0" w:color="00000A"/>
+              <w:top w:val="single" w:color="00000A" w:sz="18" w:space="0"/>
+              <w:left w:val="single" w:color="00000A" w:sz="18" w:space="0"/>
+              <w:bottom w:val="single" w:color="00000A" w:sz="18" w:space="0"/>
+              <w:right w:val="single" w:color="00000A" w:sz="18" w:space="0"/>
             </w:tcBorders>
             <w:shd w:val="clear" w:color="auto" w:fill="auto"/>
             <w:tcMar>
@@ -76,10 +147,10 @@
           <w:tcPr>
             <w:tcW w:w="2692" w:type="dxa"/>
             <w:tcBorders>
-              <w:top w:val="single" w:sz="18" w:space="0" w:color="00000A"/>
-              <w:left w:val="single" w:sz="18" w:space="0" w:color="00000A"/>
-              <w:bottom w:val="single" w:sz="18" w:space="0" w:color="00000A"/>
-              <w:right w:val="single" w:sz="18" w:space="0" w:color="00000A"/>
+              <w:top w:val="single" w:color="00000A" w:sz="18" w:space="0"/>
+              <w:left w:val="single" w:color="00000A" w:sz="18" w:space="0"/>
+              <w:bottom w:val="single" w:color="00000A" w:sz="18" w:space="0"/>
+              <w:right w:val="single" w:color="00000A" w:sz="18" w:space="0"/>
             </w:tcBorders>
             <w:shd w:val="clear" w:color="auto" w:fill="auto"/>
             <w:tcMar>
@@ -111,10 +182,10 @@
           <w:tcPr>
             <w:tcW w:w="3542" w:type="dxa"/>
             <w:tcBorders>
-              <w:top w:val="single" w:sz="18" w:space="0" w:color="00000A"/>
-              <w:left w:val="single" w:sz="18" w:space="0" w:color="00000A"/>
-              <w:bottom w:val="single" w:sz="18" w:space="0" w:color="00000A"/>
-              <w:right w:val="single" w:sz="18" w:space="0" w:color="00000A"/>
+              <w:top w:val="single" w:color="00000A" w:sz="18" w:space="0"/>
+              <w:left w:val="single" w:color="00000A" w:sz="18" w:space="0"/>
+              <w:bottom w:val="single" w:color="00000A" w:sz="18" w:space="0"/>
+              <w:right w:val="single" w:color="00000A" w:sz="18" w:space="0"/>
             </w:tcBorders>
             <w:shd w:val="clear" w:color="auto" w:fill="auto"/>
             <w:tcMar>
@@ -144,10 +215,10 @@
           <w:tcPr>
             <w:tcW w:w="3401" w:type="dxa"/>
             <w:tcBorders>
-              <w:top w:val="single" w:sz="18" w:space="0" w:color="00000A"/>
-              <w:left w:val="single" w:sz="18" w:space="0" w:color="00000A"/>
-              <w:bottom w:val="single" w:sz="18" w:space="0" w:color="00000A"/>
-              <w:right w:val="single" w:sz="18" w:space="0" w:color="00000A"/>
+              <w:top w:val="single" w:color="00000A" w:sz="18" w:space="0"/>
+              <w:left w:val="single" w:color="00000A" w:sz="18" w:space="0"/>
+              <w:bottom w:val="single" w:color="00000A" w:sz="18" w:space="0"/>
+              <w:right w:val="single" w:color="00000A" w:sz="18" w:space="0"/>
             </w:tcBorders>
             <w:shd w:val="clear" w:color="auto" w:fill="auto"/>
             <w:tcMar>
@@ -177,10 +248,10 @@
           <w:tcPr>
             <w:tcW w:w="2699" w:type="dxa"/>
             <w:tcBorders>
-              <w:top w:val="single" w:sz="18" w:space="0" w:color="00000A"/>
-              <w:left w:val="single" w:sz="18" w:space="0" w:color="00000A"/>
-              <w:bottom w:val="single" w:sz="18" w:space="0" w:color="00000A"/>
-              <w:right w:val="single" w:sz="18" w:space="0" w:color="00000A"/>
+              <w:top w:val="single" w:color="00000A" w:sz="18" w:space="0"/>
+              <w:left w:val="single" w:color="00000A" w:sz="18" w:space="0"/>
+              <w:bottom w:val="single" w:color="00000A" w:sz="18" w:space="0"/>
+              <w:right w:val="single" w:color="00000A" w:sz="18" w:space="0"/>
             </w:tcBorders>
             <w:shd w:val="clear" w:color="auto" w:fill="auto"/>
             <w:tcMar>
@@ -216,9 +287,9 @@
             <w:tcW w:w="2904" w:type="dxa"/>
             <w:tcBorders>
               <w:top w:val="nil"/>
-              <w:left w:val="single" w:sz="12" w:space="0" w:color="00000A"/>
-              <w:bottom w:val="single" w:sz="6" w:space="0" w:color="00000A"/>
-              <w:right w:val="single" w:sz="6" w:space="0" w:color="00000A"/>
+              <w:left w:val="single" w:color="00000A" w:sz="12" w:space="0"/>
+              <w:bottom w:val="single" w:color="00000A" w:sz="6" w:space="0"/>
+              <w:right w:val="single" w:color="00000A" w:sz="6" w:space="0"/>
             </w:tcBorders>
             <w:shd w:val="clear" w:color="auto" w:fill="auto"/>
             <w:tcMar>
@@ -249,9 +320,9 @@
             <w:tcW w:w="2692" w:type="dxa"/>
             <w:tcBorders>
               <w:top w:val="nil"/>
-              <w:left w:val="single" w:sz="6" w:space="0" w:color="00000A"/>
-              <w:bottom w:val="single" w:sz="6" w:space="0" w:color="00000A"/>
-              <w:right w:val="single" w:sz="6" w:space="0" w:color="00000A"/>
+              <w:left w:val="single" w:color="00000A" w:sz="6" w:space="0"/>
+              <w:bottom w:val="single" w:color="00000A" w:sz="6" w:space="0"/>
+              <w:right w:val="single" w:color="00000A" w:sz="6" w:space="0"/>
             </w:tcBorders>
             <w:shd w:val="clear" w:color="auto" w:fill="auto"/>
             <w:tcMar>
@@ -282,9 +353,9 @@
             <w:tcW w:w="3542" w:type="dxa"/>
             <w:tcBorders>
               <w:top w:val="nil"/>
-              <w:left w:val="single" w:sz="6" w:space="0" w:color="00000A"/>
-              <w:bottom w:val="single" w:sz="6" w:space="0" w:color="00000A"/>
-              <w:right w:val="single" w:sz="6" w:space="0" w:color="00000A"/>
+              <w:left w:val="single" w:color="00000A" w:sz="6" w:space="0"/>
+              <w:bottom w:val="single" w:color="00000A" w:sz="6" w:space="0"/>
+              <w:right w:val="single" w:color="00000A" w:sz="6" w:space="0"/>
             </w:tcBorders>
             <w:shd w:val="clear" w:color="auto" w:fill="auto"/>
             <w:tcMar>
@@ -319,9 +390,9 @@
             <w:tcW w:w="3401" w:type="dxa"/>
             <w:tcBorders>
               <w:top w:val="nil"/>
-              <w:left w:val="single" w:sz="6" w:space="0" w:color="00000A"/>
-              <w:bottom w:val="single" w:sz="6" w:space="0" w:color="00000A"/>
-              <w:right w:val="single" w:sz="6" w:space="0" w:color="00000A"/>
+              <w:left w:val="single" w:color="00000A" w:sz="6" w:space="0"/>
+              <w:bottom w:val="single" w:color="00000A" w:sz="6" w:space="0"/>
+              <w:right w:val="single" w:color="00000A" w:sz="6" w:space="0"/>
             </w:tcBorders>
             <w:shd w:val="clear" w:color="auto" w:fill="auto"/>
             <w:tcMar>
@@ -402,31 +473,32 @@
             <w:tcW w:w="2699" w:type="dxa"/>
             <w:tcBorders>
               <w:top w:val="nil"/>
-              <w:left w:val="single" w:sz="6" w:space="0" w:color="00000A"/>
-              <w:bottom w:val="single" w:sz="6" w:space="0" w:color="00000A"/>
-              <w:right w:val="single" w:sz="12" w:space="0" w:color="00000A"/>
+              <w:left w:val="single" w:color="00000A" w:sz="6" w:space="0"/>
+              <w:bottom w:val="single" w:color="00000A" w:sz="6" w:space="0"/>
+              <w:right w:val="single" w:color="00000A" w:sz="12" w:space="0"/>
             </w:tcBorders>
             <w:shd w:val="clear" w:color="auto" w:fill="auto"/>
             <w:tcMar>
               <w:left w:w="76" w:type="dxa"/>
             </w:tcMar>
           </w:tcPr>
-          <w:p>
-            <w:pPr>
-              <w:tabs>
-                <w:tab w:val="left" w:pos="3969"/>
-                <w:tab w:val="left" w:pos="5103"/>
-                <w:tab w:val="left" w:pos="6237"/>
-              </w:tabs>
-              <w:rPr>
-                <w:sz w:val="28"/>
-              </w:rPr>
-            </w:pPr>
-            <w:r>
-              <w:rPr>
-                <w:sz w:val="28"/>
-              </w:rPr>
-              <w:t>Front-End, Dokumentation, ??</w:t>
+          <w:p w14:noSpellErr="1">
+            <w:pPr>
+              <w:tabs>
+                <w:tab w:val="left" w:pos="3969"/>
+                <w:tab w:val="left" w:pos="5103"/>
+                <w:tab w:val="left" w:pos="6237"/>
+              </w:tabs>
+              <w:rPr>
+                <w:sz w:val="28"/>
+              </w:rPr>
+            </w:pPr>
+            <w:r>
+              <w:rPr>
+                <w:sz w:val="28"/>
+                <w:szCs w:val="28"/>
+              </w:rPr>
+              <w:t xml:space="preserve">Front-End, Dokumentation, </w:t>
             </w:r>
           </w:p>
         </w:tc>
@@ -439,10 +511,10 @@
           <w:tcPr>
             <w:tcW w:w="2904" w:type="dxa"/>
             <w:tcBorders>
-              <w:top w:val="single" w:sz="6" w:space="0" w:color="00000A"/>
-              <w:left w:val="single" w:sz="12" w:space="0" w:color="00000A"/>
-              <w:bottom w:val="single" w:sz="6" w:space="0" w:color="00000A"/>
-              <w:right w:val="single" w:sz="6" w:space="0" w:color="00000A"/>
+              <w:top w:val="single" w:color="00000A" w:sz="6" w:space="0"/>
+              <w:left w:val="single" w:color="00000A" w:sz="12" w:space="0"/>
+              <w:bottom w:val="single" w:color="00000A" w:sz="6" w:space="0"/>
+              <w:right w:val="single" w:color="00000A" w:sz="6" w:space="0"/>
             </w:tcBorders>
             <w:shd w:val="clear" w:color="auto" w:fill="auto"/>
             <w:tcMar>
@@ -472,10 +544,10 @@
           <w:tcPr>
             <w:tcW w:w="2692" w:type="dxa"/>
             <w:tcBorders>
-              <w:top w:val="single" w:sz="6" w:space="0" w:color="00000A"/>
-              <w:left w:val="single" w:sz="6" w:space="0" w:color="00000A"/>
-              <w:bottom w:val="single" w:sz="6" w:space="0" w:color="00000A"/>
-              <w:right w:val="single" w:sz="6" w:space="0" w:color="00000A"/>
+              <w:top w:val="single" w:color="00000A" w:sz="6" w:space="0"/>
+              <w:left w:val="single" w:color="00000A" w:sz="6" w:space="0"/>
+              <w:bottom w:val="single" w:color="00000A" w:sz="6" w:space="0"/>
+              <w:right w:val="single" w:color="00000A" w:sz="6" w:space="0"/>
             </w:tcBorders>
             <w:shd w:val="clear" w:color="auto" w:fill="auto"/>
             <w:tcMar>
@@ -505,10 +577,10 @@
           <w:tcPr>
             <w:tcW w:w="3542" w:type="dxa"/>
             <w:tcBorders>
-              <w:top w:val="single" w:sz="6" w:space="0" w:color="00000A"/>
-              <w:left w:val="single" w:sz="6" w:space="0" w:color="00000A"/>
-              <w:bottom w:val="single" w:sz="6" w:space="0" w:color="00000A"/>
-              <w:right w:val="single" w:sz="6" w:space="0" w:color="00000A"/>
+              <w:top w:val="single" w:color="00000A" w:sz="6" w:space="0"/>
+              <w:left w:val="single" w:color="00000A" w:sz="6" w:space="0"/>
+              <w:bottom w:val="single" w:color="00000A" w:sz="6" w:space="0"/>
+              <w:right w:val="single" w:color="00000A" w:sz="6" w:space="0"/>
             </w:tcBorders>
             <w:shd w:val="clear" w:color="auto" w:fill="auto"/>
             <w:tcMar>
@@ -538,10 +610,10 @@
           <w:tcPr>
             <w:tcW w:w="3401" w:type="dxa"/>
             <w:tcBorders>
-              <w:top w:val="single" w:sz="6" w:space="0" w:color="00000A"/>
-              <w:left w:val="single" w:sz="6" w:space="0" w:color="00000A"/>
-              <w:bottom w:val="single" w:sz="6" w:space="0" w:color="00000A"/>
-              <w:right w:val="single" w:sz="6" w:space="0" w:color="00000A"/>
+              <w:top w:val="single" w:color="00000A" w:sz="6" w:space="0"/>
+              <w:left w:val="single" w:color="00000A" w:sz="6" w:space="0"/>
+              <w:bottom w:val="single" w:color="00000A" w:sz="6" w:space="0"/>
+              <w:right w:val="single" w:color="00000A" w:sz="6" w:space="0"/>
             </w:tcBorders>
             <w:shd w:val="clear" w:color="auto" w:fill="auto"/>
             <w:tcMar>
@@ -550,20 +622,31 @@
           </w:tcPr>
           <w:p>
             <w:pPr>
-              <w:tabs>
-                <w:tab w:val="left" w:pos="3969"/>
-                <w:tab w:val="left" w:pos="5103"/>
-                <w:tab w:val="left" w:pos="6237"/>
-              </w:tabs>
-              <w:rPr>
-                <w:sz w:val="28"/>
-              </w:rPr>
-            </w:pPr>
-            <w:r>
-              <w:rPr>
-                <w:sz w:val="28"/>
-              </w:rPr>
-              <w:t>???</w:t>
+              <w:pStyle w:val="Standard"/>
+              <w:tabs>
+                <w:tab w:val="left" w:pos="3969"/>
+                <w:tab w:val="left" w:pos="5103"/>
+                <w:tab w:val="left" w:pos="6237"/>
+              </w:tabs>
+              <w:rPr>
+                <w:sz w:val="28"/>
+              </w:rPr>
+            </w:pPr>
+            <w:r>
+              <w:rPr>
+                <w:rFonts w:ascii="Times New Roman" w:hAnsi="Times New Roman" w:eastAsia="Times New Roman" w:cs="Times New Roman"/>
+                <w:sz w:val="28"/>
+                <w:szCs w:val="28"/>
+              </w:rPr>
+              <w:t>Java, Backend,</w:t>
+            </w:r>
+            <w:r>
+              <w:rPr>
+                <w:rFonts w:ascii="Times New Roman" w:hAnsi="Times New Roman" w:eastAsia="Times New Roman" w:cs="Times New Roman"/>
+                <w:sz w:val="28"/>
+                <w:szCs w:val="28"/>
+              </w:rPr>
+              <w:t>Datenbanken</w:t>
             </w:r>
           </w:p>
         </w:tc>
@@ -571,10 +654,10 @@
           <w:tcPr>
             <w:tcW w:w="2699" w:type="dxa"/>
             <w:tcBorders>
-              <w:top w:val="single" w:sz="6" w:space="0" w:color="00000A"/>
-              <w:left w:val="single" w:sz="6" w:space="0" w:color="00000A"/>
-              <w:bottom w:val="single" w:sz="6" w:space="0" w:color="00000A"/>
-              <w:right w:val="single" w:sz="12" w:space="0" w:color="00000A"/>
+              <w:top w:val="single" w:color="00000A" w:sz="6" w:space="0"/>
+              <w:left w:val="single" w:color="00000A" w:sz="6" w:space="0"/>
+              <w:bottom w:val="single" w:color="00000A" w:sz="6" w:space="0"/>
+              <w:right w:val="single" w:color="00000A" w:sz="12" w:space="0"/>
             </w:tcBorders>
             <w:shd w:val="clear" w:color="auto" w:fill="auto"/>
             <w:tcMar>
@@ -609,10 +692,10 @@
           <w:tcPr>
             <w:tcW w:w="2904" w:type="dxa"/>
             <w:tcBorders>
-              <w:top w:val="single" w:sz="6" w:space="0" w:color="00000A"/>
-              <w:left w:val="single" w:sz="12" w:space="0" w:color="00000A"/>
-              <w:bottom w:val="single" w:sz="6" w:space="0" w:color="00000A"/>
-              <w:right w:val="single" w:sz="6" w:space="0" w:color="00000A"/>
+              <w:top w:val="single" w:color="00000A" w:sz="6" w:space="0"/>
+              <w:left w:val="single" w:color="00000A" w:sz="12" w:space="0"/>
+              <w:bottom w:val="single" w:color="00000A" w:sz="6" w:space="0"/>
+              <w:right w:val="single" w:color="00000A" w:sz="6" w:space="0"/>
             </w:tcBorders>
             <w:shd w:val="clear" w:color="auto" w:fill="auto"/>
             <w:tcMar>
@@ -642,10 +725,10 @@
           <w:tcPr>
             <w:tcW w:w="2692" w:type="dxa"/>
             <w:tcBorders>
-              <w:top w:val="single" w:sz="6" w:space="0" w:color="00000A"/>
-              <w:left w:val="single" w:sz="6" w:space="0" w:color="00000A"/>
-              <w:bottom w:val="single" w:sz="6" w:space="0" w:color="00000A"/>
-              <w:right w:val="single" w:sz="6" w:space="0" w:color="00000A"/>
+              <w:top w:val="single" w:color="00000A" w:sz="6" w:space="0"/>
+              <w:left w:val="single" w:color="00000A" w:sz="6" w:space="0"/>
+              <w:bottom w:val="single" w:color="00000A" w:sz="6" w:space="0"/>
+              <w:right w:val="single" w:color="00000A" w:sz="6" w:space="0"/>
             </w:tcBorders>
             <w:shd w:val="clear" w:color="auto" w:fill="auto"/>
             <w:tcMar>
@@ -675,10 +758,10 @@
           <w:tcPr>
             <w:tcW w:w="3542" w:type="dxa"/>
             <w:tcBorders>
-              <w:top w:val="single" w:sz="6" w:space="0" w:color="00000A"/>
-              <w:left w:val="single" w:sz="6" w:space="0" w:color="00000A"/>
-              <w:bottom w:val="single" w:sz="6" w:space="0" w:color="00000A"/>
-              <w:right w:val="single" w:sz="6" w:space="0" w:color="00000A"/>
+              <w:top w:val="single" w:color="00000A" w:sz="6" w:space="0"/>
+              <w:left w:val="single" w:color="00000A" w:sz="6" w:space="0"/>
+              <w:bottom w:val="single" w:color="00000A" w:sz="6" w:space="0"/>
+              <w:right w:val="single" w:color="00000A" w:sz="6" w:space="0"/>
             </w:tcBorders>
             <w:shd w:val="clear" w:color="auto" w:fill="auto"/>
             <w:tcMar>
@@ -712,10 +795,10 @@
           <w:tcPr>
             <w:tcW w:w="3401" w:type="dxa"/>
             <w:tcBorders>
-              <w:top w:val="single" w:sz="6" w:space="0" w:color="00000A"/>
-              <w:left w:val="single" w:sz="6" w:space="0" w:color="00000A"/>
-              <w:bottom w:val="single" w:sz="6" w:space="0" w:color="00000A"/>
-              <w:right w:val="single" w:sz="6" w:space="0" w:color="00000A"/>
+              <w:top w:val="single" w:color="00000A" w:sz="6" w:space="0"/>
+              <w:left w:val="single" w:color="00000A" w:sz="6" w:space="0"/>
+              <w:bottom w:val="single" w:color="00000A" w:sz="6" w:space="0"/>
+              <w:right w:val="single" w:color="00000A" w:sz="6" w:space="0"/>
             </w:tcBorders>
             <w:shd w:val="clear" w:color="auto" w:fill="auto"/>
             <w:tcMar>
@@ -724,26 +807,39 @@
           </w:tcPr>
           <w:p>
             <w:pPr>
-              <w:tabs>
-                <w:tab w:val="left" w:pos="3969"/>
-                <w:tab w:val="left" w:pos="5103"/>
-                <w:tab w:val="left" w:pos="6237"/>
-              </w:tabs>
-              <w:rPr>
-                <w:sz w:val="28"/>
-              </w:rPr>
-            </w:pPr>
-            <w:r>
-              <w:rPr>
-                <w:sz w:val="28"/>
-              </w:rPr>
-              <w:t>?</w:t>
-            </w:r>
-            <w:r>
-              <w:rPr>
-                <w:sz w:val="28"/>
-              </w:rPr>
-              <w:t>??</w:t>
+              <w:pStyle w:val="Standard"/>
+              <w:tabs>
+                <w:tab w:val="left" w:pos="3969"/>
+                <w:tab w:val="left" w:pos="5103"/>
+                <w:tab w:val="left" w:pos="6237"/>
+              </w:tabs>
+              <w:rPr>
+                <w:sz w:val="28"/>
+              </w:rPr>
+            </w:pPr>
+            <w:r>
+              <w:rPr>
+                <w:rFonts w:ascii="Times New Roman" w:hAnsi="Times New Roman" w:eastAsia="Times New Roman" w:cs="Times New Roman"/>
+                <w:sz w:val="28"/>
+                <w:szCs w:val="28"/>
+              </w:rPr>
+              <w:t>MySQL ,</w:t>
+            </w:r>
+            <w:r>
+              <w:rPr>
+                <w:rFonts w:ascii="Times New Roman" w:hAnsi="Times New Roman" w:eastAsia="Times New Roman" w:cs="Times New Roman"/>
+                <w:sz w:val="28"/>
+                <w:szCs w:val="28"/>
+              </w:rPr>
+              <w:t>Delphi ,</w:t>
+            </w:r>
+            <w:r>
+              <w:rPr>
+                <w:rFonts w:ascii="Times New Roman" w:hAnsi="Times New Roman" w:eastAsia="Times New Roman" w:cs="Times New Roman"/>
+                <w:sz w:val="28"/>
+                <w:szCs w:val="28"/>
+              </w:rPr>
+              <w:t>java, ruby</w:t>
             </w:r>
           </w:p>
         </w:tc>
@@ -751,10 +847,10 @@
           <w:tcPr>
             <w:tcW w:w="2699" w:type="dxa"/>
             <w:tcBorders>
-              <w:top w:val="single" w:sz="6" w:space="0" w:color="00000A"/>
-              <w:left w:val="single" w:sz="6" w:space="0" w:color="00000A"/>
-              <w:bottom w:val="single" w:sz="6" w:space="0" w:color="00000A"/>
-              <w:right w:val="single" w:sz="12" w:space="0" w:color="00000A"/>
+              <w:top w:val="single" w:color="00000A" w:sz="6" w:space="0"/>
+              <w:left w:val="single" w:color="00000A" w:sz="6" w:space="0"/>
+              <w:bottom w:val="single" w:color="00000A" w:sz="6" w:space="0"/>
+              <w:right w:val="single" w:color="00000A" w:sz="12" w:space="0"/>
             </w:tcBorders>
             <w:shd w:val="clear" w:color="auto" w:fill="auto"/>
             <w:tcMar>
@@ -789,10 +885,10 @@
           <w:tcPr>
             <w:tcW w:w="2904" w:type="dxa"/>
             <w:tcBorders>
-              <w:top w:val="single" w:sz="6" w:space="0" w:color="00000A"/>
-              <w:left w:val="single" w:sz="12" w:space="0" w:color="00000A"/>
-              <w:bottom w:val="single" w:sz="6" w:space="0" w:color="00000A"/>
-              <w:right w:val="single" w:sz="6" w:space="0" w:color="00000A"/>
+              <w:top w:val="single" w:color="00000A" w:sz="6" w:space="0"/>
+              <w:left w:val="single" w:color="00000A" w:sz="12" w:space="0"/>
+              <w:bottom w:val="single" w:color="00000A" w:sz="6" w:space="0"/>
+              <w:right w:val="single" w:color="00000A" w:sz="6" w:space="0"/>
             </w:tcBorders>
             <w:shd w:val="clear" w:color="auto" w:fill="auto"/>
             <w:tcMar>
@@ -822,10 +918,10 @@
           <w:tcPr>
             <w:tcW w:w="2692" w:type="dxa"/>
             <w:tcBorders>
-              <w:top w:val="single" w:sz="6" w:space="0" w:color="00000A"/>
-              <w:left w:val="single" w:sz="6" w:space="0" w:color="00000A"/>
-              <w:bottom w:val="single" w:sz="6" w:space="0" w:color="00000A"/>
-              <w:right w:val="single" w:sz="6" w:space="0" w:color="00000A"/>
+              <w:top w:val="single" w:color="00000A" w:sz="6" w:space="0"/>
+              <w:left w:val="single" w:color="00000A" w:sz="6" w:space="0"/>
+              <w:bottom w:val="single" w:color="00000A" w:sz="6" w:space="0"/>
+              <w:right w:val="single" w:color="00000A" w:sz="6" w:space="0"/>
             </w:tcBorders>
             <w:shd w:val="clear" w:color="auto" w:fill="auto"/>
             <w:tcMar>
@@ -855,10 +951,10 @@
           <w:tcPr>
             <w:tcW w:w="3542" w:type="dxa"/>
             <w:tcBorders>
-              <w:top w:val="single" w:sz="6" w:space="0" w:color="00000A"/>
-              <w:left w:val="single" w:sz="6" w:space="0" w:color="00000A"/>
-              <w:bottom w:val="single" w:sz="6" w:space="0" w:color="00000A"/>
-              <w:right w:val="single" w:sz="6" w:space="0" w:color="00000A"/>
+              <w:top w:val="single" w:color="00000A" w:sz="6" w:space="0"/>
+              <w:left w:val="single" w:color="00000A" w:sz="6" w:space="0"/>
+              <w:bottom w:val="single" w:color="00000A" w:sz="6" w:space="0"/>
+              <w:right w:val="single" w:color="00000A" w:sz="6" w:space="0"/>
             </w:tcBorders>
             <w:shd w:val="clear" w:color="auto" w:fill="auto"/>
             <w:tcMar>
@@ -892,10 +988,10 @@
           <w:tcPr>
             <w:tcW w:w="3401" w:type="dxa"/>
             <w:tcBorders>
-              <w:top w:val="single" w:sz="6" w:space="0" w:color="00000A"/>
-              <w:left w:val="single" w:sz="6" w:space="0" w:color="00000A"/>
-              <w:bottom w:val="single" w:sz="6" w:space="0" w:color="00000A"/>
-              <w:right w:val="single" w:sz="6" w:space="0" w:color="00000A"/>
+              <w:top w:val="single" w:color="00000A" w:sz="6" w:space="0"/>
+              <w:left w:val="single" w:color="00000A" w:sz="6" w:space="0"/>
+              <w:bottom w:val="single" w:color="00000A" w:sz="6" w:space="0"/>
+              <w:right w:val="single" w:color="00000A" w:sz="6" w:space="0"/>
             </w:tcBorders>
             <w:shd w:val="clear" w:color="auto" w:fill="auto"/>
             <w:tcMar>
@@ -961,32 +1057,33 @@
           <w:tcPr>
             <w:tcW w:w="2699" w:type="dxa"/>
             <w:tcBorders>
-              <w:top w:val="single" w:sz="6" w:space="0" w:color="00000A"/>
-              <w:left w:val="single" w:sz="6" w:space="0" w:color="00000A"/>
-              <w:bottom w:val="single" w:sz="6" w:space="0" w:color="00000A"/>
-              <w:right w:val="single" w:sz="12" w:space="0" w:color="00000A"/>
+              <w:top w:val="single" w:color="00000A" w:sz="6" w:space="0"/>
+              <w:left w:val="single" w:color="00000A" w:sz="6" w:space="0"/>
+              <w:bottom w:val="single" w:color="00000A" w:sz="6" w:space="0"/>
+              <w:right w:val="single" w:color="00000A" w:sz="12" w:space="0"/>
             </w:tcBorders>
             <w:shd w:val="clear" w:color="auto" w:fill="auto"/>
             <w:tcMar>
               <w:left w:w="76" w:type="dxa"/>
             </w:tcMar>
           </w:tcPr>
-          <w:p>
-            <w:pPr>
-              <w:tabs>
-                <w:tab w:val="left" w:pos="3969"/>
-                <w:tab w:val="left" w:pos="5103"/>
-                <w:tab w:val="left" w:pos="6237"/>
-              </w:tabs>
-              <w:rPr>
-                <w:sz w:val="28"/>
-              </w:rPr>
-            </w:pPr>
-            <w:r>
-              <w:rPr>
-                <w:sz w:val="28"/>
-              </w:rPr>
-              <w:t xml:space="preserve">Front-End, Schnittstellen,?? </w:t>
+          <w:p w14:noSpellErr="1">
+            <w:pPr>
+              <w:tabs>
+                <w:tab w:val="left" w:pos="3969"/>
+                <w:tab w:val="left" w:pos="5103"/>
+                <w:tab w:val="left" w:pos="6237"/>
+              </w:tabs>
+              <w:rPr>
+                <w:sz w:val="28"/>
+              </w:rPr>
+            </w:pPr>
+            <w:r>
+              <w:rPr>
+                <w:sz w:val="28"/>
+                <w:szCs w:val="28"/>
+              </w:rPr>
+              <w:t>Front-End, Schnittstellen</w:t>
             </w:r>
           </w:p>
         </w:tc>
@@ -999,10 +1096,10 @@
           <w:tcPr>
             <w:tcW w:w="2904" w:type="dxa"/>
             <w:tcBorders>
-              <w:top w:val="single" w:sz="6" w:space="0" w:color="00000A"/>
-              <w:left w:val="single" w:sz="12" w:space="0" w:color="00000A"/>
-              <w:bottom w:val="single" w:sz="6" w:space="0" w:color="00000A"/>
-              <w:right w:val="single" w:sz="6" w:space="0" w:color="00000A"/>
+              <w:top w:val="single" w:color="00000A" w:sz="6" w:space="0"/>
+              <w:left w:val="single" w:color="00000A" w:sz="12" w:space="0"/>
+              <w:bottom w:val="single" w:color="00000A" w:sz="6" w:space="0"/>
+              <w:right w:val="single" w:color="00000A" w:sz="6" w:space="0"/>
             </w:tcBorders>
             <w:shd w:val="clear" w:color="auto" w:fill="auto"/>
             <w:tcMar>
@@ -1020,7 +1117,7 @@
                 <w:sz w:val="28"/>
               </w:rPr>
             </w:pPr>
-            <w:bookmarkStart w:id="0" w:name="__DdeLink__140_772100027"/>
+            <w:bookmarkStart w:name="__DdeLink__140_772100027" w:id="0"/>
             <w:bookmarkEnd w:id="0"/>
             <w:proofErr w:type="spellStart"/>
             <w:r>
@@ -1050,10 +1147,10 @@
           <w:tcPr>
             <w:tcW w:w="2692" w:type="dxa"/>
             <w:tcBorders>
-              <w:top w:val="single" w:sz="6" w:space="0" w:color="00000A"/>
-              <w:left w:val="single" w:sz="6" w:space="0" w:color="00000A"/>
-              <w:bottom w:val="single" w:sz="6" w:space="0" w:color="00000A"/>
-              <w:right w:val="single" w:sz="6" w:space="0" w:color="00000A"/>
+              <w:top w:val="single" w:color="00000A" w:sz="6" w:space="0"/>
+              <w:left w:val="single" w:color="00000A" w:sz="6" w:space="0"/>
+              <w:bottom w:val="single" w:color="00000A" w:sz="6" w:space="0"/>
+              <w:right w:val="single" w:color="00000A" w:sz="6" w:space="0"/>
             </w:tcBorders>
             <w:shd w:val="clear" w:color="auto" w:fill="auto"/>
             <w:tcMar>
@@ -1083,10 +1180,10 @@
           <w:tcPr>
             <w:tcW w:w="3542" w:type="dxa"/>
             <w:tcBorders>
-              <w:top w:val="single" w:sz="6" w:space="0" w:color="00000A"/>
-              <w:left w:val="single" w:sz="6" w:space="0" w:color="00000A"/>
-              <w:bottom w:val="single" w:sz="6" w:space="0" w:color="00000A"/>
-              <w:right w:val="single" w:sz="6" w:space="0" w:color="00000A"/>
+              <w:top w:val="single" w:color="00000A" w:sz="6" w:space="0"/>
+              <w:left w:val="single" w:color="00000A" w:sz="6" w:space="0"/>
+              <w:bottom w:val="single" w:color="00000A" w:sz="6" w:space="0"/>
+              <w:right w:val="single" w:color="00000A" w:sz="6" w:space="0"/>
             </w:tcBorders>
             <w:shd w:val="clear" w:color="auto" w:fill="auto"/>
             <w:tcMar>
@@ -1120,10 +1217,10 @@
           <w:tcPr>
             <w:tcW w:w="3401" w:type="dxa"/>
             <w:tcBorders>
-              <w:top w:val="single" w:sz="6" w:space="0" w:color="00000A"/>
-              <w:left w:val="single" w:sz="6" w:space="0" w:color="00000A"/>
-              <w:bottom w:val="single" w:sz="6" w:space="0" w:color="00000A"/>
-              <w:right w:val="single" w:sz="6" w:space="0" w:color="00000A"/>
+              <w:top w:val="single" w:color="00000A" w:sz="6" w:space="0"/>
+              <w:left w:val="single" w:color="00000A" w:sz="6" w:space="0"/>
+              <w:bottom w:val="single" w:color="00000A" w:sz="6" w:space="0"/>
+              <w:right w:val="single" w:color="00000A" w:sz="6" w:space="0"/>
             </w:tcBorders>
             <w:shd w:val="clear" w:color="auto" w:fill="auto"/>
             <w:tcMar>
@@ -1144,8 +1241,16 @@
             <w:r>
               <w:rPr>
                 <w:sz w:val="28"/>
-              </w:rPr>
-              <w:t>???</w:t>
+                <w:szCs w:val="28"/>
+              </w:rPr>
+              <w:t>java,VB.net,.</w:t>
+            </w:r>
+            <w:r>
+              <w:rPr>
+                <w:sz w:val="28"/>
+                <w:szCs w:val="28"/>
+              </w:rPr>
+              <w:t>html,php,css</w:t>
             </w:r>
           </w:p>
         </w:tc>
@@ -1153,32 +1258,47 @@
           <w:tcPr>
             <w:tcW w:w="2699" w:type="dxa"/>
             <w:tcBorders>
-              <w:top w:val="single" w:sz="6" w:space="0" w:color="00000A"/>
-              <w:left w:val="single" w:sz="6" w:space="0" w:color="00000A"/>
-              <w:bottom w:val="single" w:sz="6" w:space="0" w:color="00000A"/>
-              <w:right w:val="single" w:sz="12" w:space="0" w:color="00000A"/>
+              <w:top w:val="single" w:color="00000A" w:sz="6" w:space="0"/>
+              <w:left w:val="single" w:color="00000A" w:sz="6" w:space="0"/>
+              <w:bottom w:val="single" w:color="00000A" w:sz="6" w:space="0"/>
+              <w:right w:val="single" w:color="00000A" w:sz="12" w:space="0"/>
             </w:tcBorders>
             <w:shd w:val="clear" w:color="auto" w:fill="auto"/>
             <w:tcMar>
               <w:left w:w="76" w:type="dxa"/>
             </w:tcMar>
           </w:tcPr>
-          <w:p>
-            <w:pPr>
-              <w:tabs>
-                <w:tab w:val="left" w:pos="3969"/>
-                <w:tab w:val="left" w:pos="5103"/>
-                <w:tab w:val="left" w:pos="6237"/>
-              </w:tabs>
-              <w:rPr>
-                <w:sz w:val="28"/>
-              </w:rPr>
-            </w:pPr>
-            <w:r>
-              <w:rPr>
-                <w:sz w:val="28"/>
-              </w:rPr>
-              <w:t>???</w:t>
+          <w:p w14:noSpellErr="1">
+            <w:pPr>
+              <w:tabs>
+                <w:tab w:val="left" w:pos="3969"/>
+                <w:tab w:val="left" w:pos="5103"/>
+                <w:tab w:val="left" w:pos="6237"/>
+              </w:tabs>
+              <w:rPr>
+                <w:sz w:val="28"/>
+              </w:rPr>
+            </w:pPr>
+            <w:r>
+              <w:rPr>
+                <w:sz w:val="28"/>
+                <w:szCs w:val="28"/>
+              </w:rPr>
+              <w:t>Kommunikation</w:t>
+            </w:r>
+            <w:r>
+              <w:rPr>
+                <w:sz w:val="28"/>
+                <w:szCs w:val="28"/>
+              </w:rPr>
+              <w:t xml:space="preserve"> zwischen B</w:t>
+            </w:r>
+            <w:r>
+              <w:rPr>
+                <w:sz w:val="28"/>
+                <w:szCs w:val="28"/>
+              </w:rPr>
+              <w:t>ack-End und Front-End</w:t>
             </w:r>
           </w:p>
         </w:tc>
@@ -1192,7 +1312,7 @@
           <w:tab w:val="left" w:pos="6237"/>
         </w:tabs>
       </w:pPr>
-      <w:bookmarkStart w:id="1" w:name="_GoBack"/>
+      <w:bookmarkStart w:name="_GoBack" w:id="1"/>
       <w:bookmarkEnd w:id="1"/>
     </w:p>
     <w:p/>
@@ -1208,11 +1328,11 @@
 </file>
 
 <file path=word/styles.xml><?xml version="1.0" encoding="utf-8"?>
-<w:styles xmlns:mc="http://schemas.openxmlformats.org/markup-compatibility/2006" xmlns:r="http://schemas.openxmlformats.org/officeDocument/2006/relationships" xmlns:w="http://schemas.openxmlformats.org/wordprocessingml/2006/main" xmlns:w14="http://schemas.microsoft.com/office/word/2010/wordml" xmlns:w15="http://schemas.microsoft.com/office/word/2012/wordml" mc:Ignorable="w14 w15">
+<w:styles xmlns:wp14="http://schemas.microsoft.com/office/word/2010/wordprocessingDrawing" xmlns:mc="http://schemas.openxmlformats.org/markup-compatibility/2006" xmlns:r="http://schemas.openxmlformats.org/officeDocument/2006/relationships" xmlns:w="http://schemas.openxmlformats.org/wordprocessingml/2006/main" xmlns:w14="http://schemas.microsoft.com/office/word/2010/wordml" xmlns:w15="http://schemas.microsoft.com/office/word/2012/wordml" mc:Ignorable="w14 w15 wp14">
   <w:docDefaults>
     <w:rPrDefault>
       <w:rPr>
-        <w:rFonts w:asciiTheme="minorHAnsi" w:eastAsiaTheme="minorEastAsia" w:hAnsiTheme="minorHAnsi" w:cstheme="minorBidi"/>
+        <w:rFonts w:asciiTheme="minorHAnsi" w:hAnsiTheme="minorHAnsi" w:eastAsiaTheme="minorEastAsia" w:cstheme="minorBidi"/>
         <w:sz w:val="22"/>
         <w:szCs w:val="22"/>
         <w:lang w:val="de-DE" w:eastAsia="de-DE" w:bidi="ar-SA"/>
@@ -1227,14 +1347,14 @@
   <w:latentStyles w:defLockedState="0" w:defUIPriority="99" w:defSemiHidden="0" w:defUnhideWhenUsed="0" w:defQFormat="0" w:count="371">
     <w:lsdException w:name="Normal" w:uiPriority="0" w:qFormat="1"/>
     <w:lsdException w:name="heading 1" w:uiPriority="9" w:qFormat="1"/>
-    <w:lsdException w:name="heading 2" w:semiHidden="1" w:uiPriority="9" w:unhideWhenUsed="1" w:qFormat="1"/>
-    <w:lsdException w:name="heading 3" w:semiHidden="1" w:uiPriority="9" w:unhideWhenUsed="1" w:qFormat="1"/>
-    <w:lsdException w:name="heading 4" w:semiHidden="1" w:uiPriority="9" w:unhideWhenUsed="1" w:qFormat="1"/>
-    <w:lsdException w:name="heading 5" w:semiHidden="1" w:uiPriority="9" w:unhideWhenUsed="1" w:qFormat="1"/>
-    <w:lsdException w:name="heading 6" w:semiHidden="1" w:uiPriority="9" w:unhideWhenUsed="1" w:qFormat="1"/>
-    <w:lsdException w:name="heading 7" w:semiHidden="1" w:uiPriority="9" w:unhideWhenUsed="1" w:qFormat="1"/>
-    <w:lsdException w:name="heading 8" w:semiHidden="1" w:uiPriority="9" w:unhideWhenUsed="1" w:qFormat="1"/>
-    <w:lsdException w:name="heading 9" w:semiHidden="1" w:uiPriority="9" w:unhideWhenUsed="1" w:qFormat="1"/>
+    <w:lsdException w:name="heading 2" w:uiPriority="9" w:semiHidden="1" w:unhideWhenUsed="1" w:qFormat="1"/>
+    <w:lsdException w:name="heading 3" w:uiPriority="9" w:semiHidden="1" w:unhideWhenUsed="1" w:qFormat="1"/>
+    <w:lsdException w:name="heading 4" w:uiPriority="9" w:semiHidden="1" w:unhideWhenUsed="1" w:qFormat="1"/>
+    <w:lsdException w:name="heading 5" w:uiPriority="9" w:semiHidden="1" w:unhideWhenUsed="1" w:qFormat="1"/>
+    <w:lsdException w:name="heading 6" w:uiPriority="9" w:semiHidden="1" w:unhideWhenUsed="1" w:qFormat="1"/>
+    <w:lsdException w:name="heading 7" w:uiPriority="9" w:semiHidden="1" w:unhideWhenUsed="1" w:qFormat="1"/>
+    <w:lsdException w:name="heading 8" w:uiPriority="9" w:semiHidden="1" w:unhideWhenUsed="1" w:qFormat="1"/>
+    <w:lsdException w:name="heading 9" w:uiPriority="9" w:semiHidden="1" w:unhideWhenUsed="1" w:qFormat="1"/>
     <w:lsdException w:name="index 1" w:semiHidden="1" w:unhideWhenUsed="1"/>
     <w:lsdException w:name="index 2" w:semiHidden="1" w:unhideWhenUsed="1"/>
     <w:lsdException w:name="index 3" w:semiHidden="1" w:unhideWhenUsed="1"/>
@@ -1244,22 +1364,22 @@
     <w:lsdException w:name="index 7" w:semiHidden="1" w:unhideWhenUsed="1"/>
     <w:lsdException w:name="index 8" w:semiHidden="1" w:unhideWhenUsed="1"/>
     <w:lsdException w:name="index 9" w:semiHidden="1" w:unhideWhenUsed="1"/>
-    <w:lsdException w:name="toc 1" w:semiHidden="1" w:uiPriority="39" w:unhideWhenUsed="1"/>
-    <w:lsdException w:name="toc 2" w:semiHidden="1" w:uiPriority="39" w:unhideWhenUsed="1"/>
-    <w:lsdException w:name="toc 3" w:semiHidden="1" w:uiPriority="39" w:unhideWhenUsed="1"/>
-    <w:lsdException w:name="toc 4" w:semiHidden="1" w:uiPriority="39" w:unhideWhenUsed="1"/>
-    <w:lsdException w:name="toc 5" w:semiHidden="1" w:uiPriority="39" w:unhideWhenUsed="1"/>
-    <w:lsdException w:name="toc 6" w:semiHidden="1" w:uiPriority="39" w:unhideWhenUsed="1"/>
-    <w:lsdException w:name="toc 7" w:semiHidden="1" w:uiPriority="39" w:unhideWhenUsed="1"/>
-    <w:lsdException w:name="toc 8" w:semiHidden="1" w:uiPriority="39" w:unhideWhenUsed="1"/>
-    <w:lsdException w:name="toc 9" w:semiHidden="1" w:uiPriority="39" w:unhideWhenUsed="1"/>
+    <w:lsdException w:name="toc 1" w:uiPriority="39" w:semiHidden="1" w:unhideWhenUsed="1"/>
+    <w:lsdException w:name="toc 2" w:uiPriority="39" w:semiHidden="1" w:unhideWhenUsed="1"/>
+    <w:lsdException w:name="toc 3" w:uiPriority="39" w:semiHidden="1" w:unhideWhenUsed="1"/>
+    <w:lsdException w:name="toc 4" w:uiPriority="39" w:semiHidden="1" w:unhideWhenUsed="1"/>
+    <w:lsdException w:name="toc 5" w:uiPriority="39" w:semiHidden="1" w:unhideWhenUsed="1"/>
+    <w:lsdException w:name="toc 6" w:uiPriority="39" w:semiHidden="1" w:unhideWhenUsed="1"/>
+    <w:lsdException w:name="toc 7" w:uiPriority="39" w:semiHidden="1" w:unhideWhenUsed="1"/>
+    <w:lsdException w:name="toc 8" w:uiPriority="39" w:semiHidden="1" w:unhideWhenUsed="1"/>
+    <w:lsdException w:name="toc 9" w:uiPriority="39" w:semiHidden="1" w:unhideWhenUsed="1"/>
     <w:lsdException w:name="Normal Indent" w:semiHidden="1" w:unhideWhenUsed="1"/>
     <w:lsdException w:name="footnote text" w:semiHidden="1" w:unhideWhenUsed="1"/>
     <w:lsdException w:name="annotation text" w:semiHidden="1" w:unhideWhenUsed="1"/>
     <w:lsdException w:name="header" w:semiHidden="1" w:unhideWhenUsed="1"/>
     <w:lsdException w:name="footer" w:semiHidden="1" w:unhideWhenUsed="1"/>
     <w:lsdException w:name="index heading" w:semiHidden="1" w:unhideWhenUsed="1"/>
-    <w:lsdException w:name="caption" w:semiHidden="1" w:uiPriority="35" w:unhideWhenUsed="1" w:qFormat="1"/>
+    <w:lsdException w:name="caption" w:uiPriority="35" w:semiHidden="1" w:unhideWhenUsed="1" w:qFormat="1"/>
     <w:lsdException w:name="table of figures" w:semiHidden="1" w:unhideWhenUsed="1"/>
     <w:lsdException w:name="envelope address" w:semiHidden="1" w:unhideWhenUsed="1"/>
     <w:lsdException w:name="envelope return" w:semiHidden="1" w:unhideWhenUsed="1"/>
@@ -1290,7 +1410,7 @@
     <w:lsdException w:name="Title" w:uiPriority="10" w:qFormat="1"/>
     <w:lsdException w:name="Closing" w:semiHidden="1" w:unhideWhenUsed="1"/>
     <w:lsdException w:name="Signature" w:semiHidden="1" w:unhideWhenUsed="1"/>
-    <w:lsdException w:name="Default Paragraph Font" w:semiHidden="1" w:uiPriority="1" w:unhideWhenUsed="1"/>
+    <w:lsdException w:name="Default Paragraph Font" w:uiPriority="1" w:semiHidden="1" w:unhideWhenUsed="1"/>
     <w:lsdException w:name="Body Text" w:semiHidden="1" w:unhideWhenUsed="1"/>
     <w:lsdException w:name="Body Text Indent" w:semiHidden="1" w:unhideWhenUsed="1"/>
     <w:lsdException w:name="List Continue" w:semiHidden="1" w:unhideWhenUsed="1"/>
@@ -1490,8 +1610,8 @@
     <w:lsdException w:name="Subtle Reference" w:uiPriority="31" w:qFormat="1"/>
     <w:lsdException w:name="Intense Reference" w:uiPriority="32" w:qFormat="1"/>
     <w:lsdException w:name="Book Title" w:uiPriority="33" w:qFormat="1"/>
-    <w:lsdException w:name="Bibliography" w:semiHidden="1" w:uiPriority="37" w:unhideWhenUsed="1"/>
-    <w:lsdException w:name="TOC Heading" w:semiHidden="1" w:uiPriority="39" w:unhideWhenUsed="1" w:qFormat="1"/>
+    <w:lsdException w:name="Bibliography" w:uiPriority="37" w:semiHidden="1" w:unhideWhenUsed="1"/>
+    <w:lsdException w:name="TOC Heading" w:uiPriority="39" w:semiHidden="1" w:unhideWhenUsed="1" w:qFormat="1"/>
     <w:lsdException w:name="Plain Table 1" w:uiPriority="41"/>
     <w:lsdException w:name="Plain Table 2" w:uiPriority="42"/>
     <w:lsdException w:name="Plain Table 3" w:uiPriority="43"/>
@@ -1597,13 +1717,13 @@
     <w:lsdException w:name="List Table 6 Colorful Accent 6" w:uiPriority="51"/>
     <w:lsdException w:name="List Table 7 Colorful Accent 6" w:uiPriority="52"/>
   </w:latentStyles>
-  <w:style w:type="paragraph" w:default="1" w:styleId="Standard">
+  <w:style w:type="paragraph" w:styleId="Standard" w:default="1">
     <w:name w:val="Normal"/>
     <w:pPr>
       <w:suppressAutoHyphens/>
     </w:pPr>
     <w:rPr>
-      <w:rFonts w:ascii="Times New Roman" w:eastAsia="Times New Roman" w:hAnsi="Times New Roman" w:cs="Times New Roman"/>
+      <w:rFonts w:ascii="Times New Roman" w:hAnsi="Times New Roman" w:eastAsia="Times New Roman" w:cs="Times New Roman"/>
       <w:sz w:val="24"/>
       <w:szCs w:val="20"/>
     </w:rPr>
@@ -1701,13 +1821,13 @@
       <w:outlineLvl w:val="7"/>
     </w:pPr>
   </w:style>
-  <w:style w:type="character" w:default="1" w:styleId="Absatz-Standardschriftart">
+  <w:style w:type="character" w:styleId="Absatz-Standardschriftart" w:default="1">
     <w:name w:val="Default Paragraph Font"/>
     <w:uiPriority w:val="1"/>
     <w:semiHidden/>
     <w:unhideWhenUsed/>
   </w:style>
-  <w:style w:type="table" w:default="1" w:styleId="NormaleTabelle">
+  <w:style w:type="table" w:styleId="NormaleTabelle" w:default="1">
     <w:name w:val="Normal Table"/>
     <w:uiPriority w:val="99"/>
     <w:semiHidden/>
@@ -1722,7 +1842,7 @@
       </w:tblCellMar>
     </w:tblPr>
   </w:style>
-  <w:style w:type="numbering" w:default="1" w:styleId="KeineListe">
+  <w:style w:type="numbering" w:styleId="KeineListe" w:default="1">
     <w:name w:val="No List"/>
     <w:uiPriority w:val="99"/>
     <w:semiHidden/>
@@ -1732,21 +1852,21 @@
     <w:name w:val="page number"/>
     <w:basedOn w:val="Absatz-Standardschriftart"/>
   </w:style>
-  <w:style w:type="character" w:customStyle="1" w:styleId="Hervorheben">
+  <w:style w:type="character" w:styleId="Hervorheben" w:customStyle="1">
     <w:name w:val="Hervorheben"/>
     <w:basedOn w:val="Absatz-Standardschriftart"/>
     <w:rPr>
       <w:i/>
     </w:rPr>
   </w:style>
-  <w:style w:type="character" w:customStyle="1" w:styleId="Internetlink">
+  <w:style w:type="character" w:styleId="Internetlink" w:customStyle="1">
     <w:name w:val="Internetlink"/>
     <w:rPr>
       <w:color w:val="000080"/>
       <w:u w:val="single"/>
     </w:rPr>
   </w:style>
-  <w:style w:type="paragraph" w:customStyle="1" w:styleId="berschrift">
+  <w:style w:type="paragraph" w:styleId="berschrift" w:customStyle="1">
     <w:name w:val="Überschrift"/>
     <w:basedOn w:val="Standard"/>
     <w:next w:val="Textkrper"/>
@@ -1755,7 +1875,7 @@
       <w:spacing w:before="240" w:after="120"/>
     </w:pPr>
     <w:rPr>
-      <w:rFonts w:ascii="Arial" w:eastAsia="Microsoft YaHei" w:hAnsi="Arial" w:cs="Mangal"/>
+      <w:rFonts w:ascii="Arial" w:hAnsi="Arial" w:eastAsia="Microsoft YaHei" w:cs="Mangal"/>
       <w:sz w:val="28"/>
       <w:szCs w:val="28"/>
     </w:rPr>
@@ -1791,7 +1911,7 @@
       <w:szCs w:val="24"/>
     </w:rPr>
   </w:style>
-  <w:style w:type="paragraph" w:customStyle="1" w:styleId="Verzeichnis">
+  <w:style w:type="paragraph" w:styleId="Verzeichnis" w:customStyle="1">
     <w:name w:val="Verzeichnis"/>
     <w:basedOn w:val="Standard"/>
     <w:pPr>
@@ -1806,7 +1926,7 @@
     <w:basedOn w:val="Standard"/>
     <w:pPr>
       <w:pBdr>
-        <w:top w:val="single" w:sz="12" w:space="0" w:color="00000A"/>
+        <w:top w:val="single" w:color="00000A" w:sz="12" w:space="0"/>
         <w:left w:val="nil"/>
         <w:bottom w:val="nil"/>
         <w:right w:val="nil"/>
@@ -1905,7 +2025,7 @@
       <w:sz w:val="22"/>
     </w:rPr>
   </w:style>
-  <w:style w:type="paragraph" w:customStyle="1" w:styleId="Marginalie">
+  <w:style w:type="paragraph" w:styleId="Marginalie" w:customStyle="1">
     <w:name w:val="Marginalie"/>
     <w:basedOn w:val="Standard"/>
     <w:pPr>
@@ -1916,15 +2036,15 @@
       <w:sz w:val="18"/>
     </w:rPr>
   </w:style>
-  <w:style w:type="paragraph" w:customStyle="1" w:styleId="ZusammenfassungText">
+  <w:style w:type="paragraph" w:styleId="ZusammenfassungText" w:customStyle="1">
     <w:name w:val="Zusammenfassung/Text"/>
     <w:basedOn w:val="Standard"/>
     <w:pPr>
       <w:pBdr>
-        <w:top w:val="single" w:sz="6" w:space="0" w:color="00000A"/>
-        <w:left w:val="single" w:sz="6" w:space="0" w:color="00000A"/>
-        <w:bottom w:val="single" w:sz="6" w:space="0" w:color="00000A"/>
-        <w:right w:val="single" w:sz="6" w:space="0" w:color="00000A"/>
+        <w:top w:val="single" w:color="00000A" w:sz="6" w:space="0"/>
+        <w:left w:val="single" w:color="00000A" w:sz="6" w:space="0"/>
+        <w:bottom w:val="single" w:color="00000A" w:sz="6" w:space="0"/>
+        <w:right w:val="single" w:color="00000A" w:sz="6" w:space="0"/>
       </w:pBdr>
       <w:spacing w:line="300" w:lineRule="auto"/>
       <w:ind w:left="227" w:right="227"/>
@@ -1934,7 +2054,7 @@
       <w:sz w:val="22"/>
     </w:rPr>
   </w:style>
-  <w:style w:type="paragraph" w:customStyle="1" w:styleId="Literatur-Buch">
+  <w:style w:type="paragraph" w:styleId="Literatur-Buch" w:customStyle="1">
     <w:name w:val="Literatur-Buch"/>
     <w:basedOn w:val="Standard"/>
     <w:pPr>
@@ -1946,7 +2066,7 @@
       <w:jc w:val="both"/>
     </w:pPr>
   </w:style>
-  <w:style w:type="paragraph" w:customStyle="1" w:styleId="Literatur-Zeitschrift">
+  <w:style w:type="paragraph" w:styleId="Literatur-Zeitschrift" w:customStyle="1">
     <w:name w:val="Literatur-Zeitschrift"/>
     <w:basedOn w:val="Literatur-Buch"/>
     <w:pPr>
@@ -1956,7 +2076,7 @@
       <w:ind w:left="567" w:hanging="567"/>
     </w:pPr>
   </w:style>
-  <w:style w:type="paragraph" w:customStyle="1" w:styleId="Literaturzeile">
+  <w:style w:type="paragraph" w:styleId="Literaturzeile" w:customStyle="1">
     <w:name w:val="Literaturzeile"/>
     <w:basedOn w:val="Standard"/>
     <w:pPr>
@@ -1968,7 +2088,7 @@
       <w:sz w:val="20"/>
     </w:rPr>
   </w:style>
-  <w:style w:type="paragraph" w:customStyle="1" w:styleId="PgmArial">
+  <w:style w:type="paragraph" w:styleId="PgmArial" w:customStyle="1">
     <w:name w:val="Pgm Arial"/>
     <w:basedOn w:val="Standard"/>
     <w:pPr>
@@ -1995,14 +2115,14 @@
       <w:rFonts w:ascii="Arial" w:hAnsi="Arial"/>
     </w:rPr>
   </w:style>
-  <w:style w:type="paragraph" w:customStyle="1" w:styleId="PgmCourier">
+  <w:style w:type="paragraph" w:styleId="PgmCourier" w:customStyle="1">
     <w:name w:val="Pgm Courier"/>
     <w:basedOn w:val="PgmArial"/>
     <w:rPr>
       <w:rFonts w:ascii="Courier" w:hAnsi="Courier"/>
     </w:rPr>
   </w:style>
-  <w:style w:type="paragraph" w:customStyle="1" w:styleId="Glossareintrag">
+  <w:style w:type="paragraph" w:styleId="Glossareintrag" w:customStyle="1">
     <w:name w:val="Glossareintrag"/>
     <w:basedOn w:val="Standard"/>
     <w:pPr>
@@ -2014,7 +2134,7 @@
       <w:jc w:val="both"/>
     </w:pPr>
   </w:style>
-  <w:style w:type="paragraph" w:customStyle="1" w:styleId="AbbText">
+  <w:style w:type="paragraph" w:styleId="AbbText" w:customStyle="1">
     <w:name w:val="AbbText"/>
     <w:basedOn w:val="Standard"/>
     <w:pPr>
@@ -2026,7 +2146,7 @@
       <w:sz w:val="18"/>
     </w:rPr>
   </w:style>
-  <w:style w:type="paragraph" w:customStyle="1" w:styleId="Absatz1">
+  <w:style w:type="paragraph" w:styleId="Absatz1" w:customStyle="1">
     <w:name w:val="Absatz 1"/>
     <w:basedOn w:val="Standard"/>
     <w:pPr>
@@ -2038,7 +2158,7 @@
       <w:sz w:val="22"/>
     </w:rPr>
   </w:style>
-  <w:style w:type="paragraph" w:customStyle="1" w:styleId="Absatz2">
+  <w:style w:type="paragraph" w:styleId="Absatz2" w:customStyle="1">
     <w:name w:val="Absatz 2"/>
     <w:basedOn w:val="Absatz1"/>
     <w:pPr>
@@ -2046,7 +2166,7 @@
       <w:ind w:firstLine="0"/>
     </w:pPr>
   </w:style>
-  <w:style w:type="paragraph" w:customStyle="1" w:styleId="Absatz3">
+  <w:style w:type="paragraph" w:styleId="Absatz3" w:customStyle="1">
     <w:name w:val="Absatz 3"/>
     <w:basedOn w:val="Absatz1"/>
     <w:pPr>

</xml_diff>